<commit_message>
Modified DSCI-512/Project3/Project4_Kungulio_Seif.docx, DSCI-512/Project2/DSCI-512-Project2 files, and added DSCI-512/Project4 directory and it's files
</commit_message>
<xml_diff>
--- a/DSCI-512/Project4/Project4_Kungulio_Seif.docx
+++ b/DSCI-512/Project4/Project4_Kungulio_Seif.docx
@@ -61,7 +61,7 @@
           <w:b/>
           <w:bCs/>
         </w:rPr>
-        <w:t>3</w:t>
+        <w:t>4</w:t>
       </w:r>
       <w:r>
         <w:rPr>
@@ -75,7 +75,14 @@
           <w:b/>
           <w:bCs/>
         </w:rPr>
-        <w:t>16</w:t>
+        <w:t>0</w:t>
+      </w:r>
+      <w:r>
+        <w:rPr>
+          <w:b/>
+          <w:bCs/>
+        </w:rPr>
+        <w:t>6</w:t>
       </w:r>
       <w:r>
         <w:rPr>
@@ -270,7 +277,157 @@
         </w:numPr>
       </w:pPr>
       <w:r>
-        <w:t>Load the dataset in kc_house_data.csv into R. Call the loaded data kc_house_data. Make sure that you have the directory set to the correct location for the data.</w:t>
+        <w:t>Read the dataset in Boston.csv into R. Call the loaded data Boston. Make sure that you have the directory set to the correct location for the data.</w:t>
+      </w:r>
+    </w:p>
+    <w:p>
+      <w:pPr>
+        <w:pStyle w:val="NoSpacing"/>
+        <w:ind w:left="720"/>
+      </w:pPr>
+    </w:p>
+    <w:p>
+      <w:pPr>
+        <w:pStyle w:val="NoSpacing"/>
+        <w:ind w:left="720"/>
+      </w:pPr>
+    </w:p>
+    <w:p>
+      <w:pPr>
+        <w:pStyle w:val="NoSpacing"/>
+        <w:ind w:left="720"/>
+      </w:pPr>
+    </w:p>
+    <w:p>
+      <w:pPr>
+        <w:pStyle w:val="NoSpacing"/>
+        <w:numPr>
+          <w:ilvl w:val="0"/>
+          <w:numId w:val="1"/>
+        </w:numPr>
+      </w:pPr>
+      <w:r>
+        <w:t>The response is nox and the predictor is dis. Use the poly() function to fit a cubic polynomial regression to predict nox using dis. Report the regression output.</w:t>
+      </w:r>
+    </w:p>
+    <w:p>
+      <w:pPr>
+        <w:pStyle w:val="NoSpacing"/>
+        <w:ind w:left="720"/>
+      </w:pPr>
+    </w:p>
+    <w:p>
+      <w:pPr>
+        <w:pStyle w:val="NoSpacing"/>
+        <w:ind w:left="720"/>
+      </w:pPr>
+    </w:p>
+    <w:p>
+      <w:pPr>
+        <w:pStyle w:val="NoSpacing"/>
+        <w:ind w:left="720"/>
+      </w:pPr>
+    </w:p>
+    <w:p>
+      <w:pPr>
+        <w:pStyle w:val="NoSpacing"/>
+        <w:numPr>
+          <w:ilvl w:val="0"/>
+          <w:numId w:val="1"/>
+        </w:numPr>
+      </w:pPr>
+      <w:r>
+        <w:t>Your assistant data scientist, Tom Johnson, is considering predicting nox using dis as a predictor. He proposes models from degree 5, degree 4, and degree 3, and degree 2 polynomial regression. Please perform cross-validation using caret package to select the optimal degree for the polynomial and justify your answer.</w:t>
+      </w:r>
+    </w:p>
+    <w:p>
+      <w:pPr>
+        <w:pStyle w:val="NoSpacing"/>
+        <w:ind w:left="720"/>
+      </w:pPr>
+    </w:p>
+    <w:p>
+      <w:pPr>
+        <w:pStyle w:val="NoSpacing"/>
+        <w:ind w:left="720"/>
+      </w:pPr>
+    </w:p>
+    <w:p>
+      <w:pPr>
+        <w:pStyle w:val="NoSpacing"/>
+        <w:ind w:left="720"/>
+      </w:pPr>
+    </w:p>
+    <w:p>
+      <w:pPr>
+        <w:pStyle w:val="NoSpacing"/>
+        <w:numPr>
+          <w:ilvl w:val="0"/>
+          <w:numId w:val="1"/>
+        </w:numPr>
+      </w:pPr>
+      <w:r>
+        <w:t>Tom just took the DSCI 512. You recommend that he perform the following GAM analysis.</w:t>
+      </w:r>
+    </w:p>
+    <w:p>
+      <w:pPr>
+        <w:pStyle w:val="NoSpacing"/>
+        <w:numPr>
+          <w:ilvl w:val="1"/>
+          <w:numId w:val="1"/>
+        </w:numPr>
+      </w:pPr>
+      <w:r>
+        <w:t>Predict nox using a smoothing spline of degree 3 in dis and a smoothing spline of degree 2 in medv.</w:t>
+      </w:r>
+    </w:p>
+    <w:p>
+      <w:pPr>
+        <w:pStyle w:val="NoSpacing"/>
+        <w:ind w:left="1440"/>
+      </w:pPr>
+    </w:p>
+    <w:p>
+      <w:pPr>
+        <w:pStyle w:val="NoSpacing"/>
+        <w:ind w:left="1440"/>
+      </w:pPr>
+    </w:p>
+    <w:p>
+      <w:pPr>
+        <w:pStyle w:val="NoSpacing"/>
+        <w:numPr>
+          <w:ilvl w:val="1"/>
+          <w:numId w:val="1"/>
+        </w:numPr>
+      </w:pPr>
+      <w:r>
+        <w:t>Predict nox using a smoothing spline of degree 2 in dis and a smoothing spline of degree 1 in medv.</w:t>
+      </w:r>
+    </w:p>
+    <w:p>
+      <w:pPr>
+        <w:pStyle w:val="NoSpacing"/>
+        <w:ind w:left="1440"/>
+      </w:pPr>
+    </w:p>
+    <w:p>
+      <w:pPr>
+        <w:pStyle w:val="NoSpacing"/>
+        <w:ind w:left="1440"/>
+      </w:pPr>
+    </w:p>
+    <w:p>
+      <w:pPr>
+        <w:pStyle w:val="NoSpacing"/>
+        <w:numPr>
+          <w:ilvl w:val="1"/>
+          <w:numId w:val="1"/>
+        </w:numPr>
+      </w:pPr>
+      <w:r>
+        <w:t>Perform anova analysis. Recommend the best model and justify your answer.</w:t>
       </w:r>
     </w:p>
     <w:sectPr>
@@ -849,7 +1006,7 @@
   <w:abstractNum w:abstractNumId="5" w15:restartNumberingAfterBreak="0">
     <w:nsid w:val="4A027617"/>
     <w:multiLevelType w:val="hybridMultilevel"/>
-    <w:tmpl w:val="1D1AC79E"/>
+    <w:tmpl w:val="3174A07E"/>
     <w:lvl w:ilvl="0" w:tplc="0409000F">
       <w:start w:val="1"/>
       <w:numFmt w:val="decimal"/>
@@ -859,9 +1016,9 @@
         <w:ind w:left="720" w:hanging="360"/>
       </w:pPr>
     </w:lvl>
-    <w:lvl w:ilvl="1" w:tplc="04090011">
-      <w:start w:val="1"/>
-      <w:numFmt w:val="decimal"/>
+    <w:lvl w:ilvl="1" w:tplc="04090017">
+      <w:start w:val="1"/>
+      <w:numFmt w:val="lowerLetter"/>
       <w:lvlText w:val="%2)"/>
       <w:lvlJc w:val="left"/>
       <w:pPr>

</xml_diff>